<commit_message>
Create project report file.
</commit_message>
<xml_diff>
--- a/actual_project.docx
+++ b/actual_project.docx
@@ -862,7 +862,14 @@
           <w:sz w:val="44"/>
           <w:szCs w:val="44"/>
         </w:rPr>
-        <w:t>This project is a terminal-based net-banking app, in which users can :</w:t>
+        <w:t xml:space="preserve">This project is a terminal-based net-banking app, in which users </w:t>
+      </w:r>
+      <w:r>
+        <w:rPr>
+          <w:sz w:val="44"/>
+          <w:szCs w:val="44"/>
+        </w:rPr>
+        <w:t>can:</w:t>
       </w:r>
     </w:p>
     <w:p>
@@ -1157,7 +1164,23 @@
           <w:sz w:val="44"/>
           <w:szCs w:val="44"/>
         </w:rPr>
-        <w:t xml:space="preserve"> Python has a simple syntax similar to the English language.</w:t>
+        <w:t xml:space="preserve"> Python has a simple syntax </w:t>
+      </w:r>
+      <w:proofErr w:type="gramStart"/>
+      <w:r>
+        <w:rPr>
+          <w:sz w:val="44"/>
+          <w:szCs w:val="44"/>
+        </w:rPr>
+        <w:t>similar to</w:t>
+      </w:r>
+      <w:proofErr w:type="gramEnd"/>
+      <w:r>
+        <w:rPr>
+          <w:sz w:val="44"/>
+          <w:szCs w:val="44"/>
+        </w:rPr>
+        <w:t xml:space="preserve"> the English language.</w:t>
       </w:r>
       <w:r>
         <w:rPr>
@@ -1500,6 +1523,7 @@
               </w:rPr>
               <w:t xml:space="preserve"> </w:t>
             </w:r>
+            <w:proofErr w:type="gramStart"/>
             <w:r>
               <w:rPr>
                 <w:sz w:val="44"/>
@@ -1514,7 +1538,16 @@
                 <w:szCs w:val="44"/>
                 <w:lang w:val="en-US"/>
               </w:rPr>
-              <w:t xml:space="preserve"> @ 2.</w:t>
+              <w:t xml:space="preserve"> @</w:t>
+            </w:r>
+            <w:proofErr w:type="gramEnd"/>
+            <w:r>
+              <w:rPr>
+                <w:sz w:val="44"/>
+                <w:szCs w:val="44"/>
+                <w:lang w:val="en-US"/>
+              </w:rPr>
+              <w:t xml:space="preserve"> 2.</w:t>
             </w:r>
             <w:r>
               <w:rPr>
@@ -1524,6 +1557,7 @@
               </w:rPr>
               <w:t xml:space="preserve">30 </w:t>
             </w:r>
+            <w:proofErr w:type="spellStart"/>
             <w:r>
               <w:rPr>
                 <w:sz w:val="44"/>
@@ -1532,6 +1566,7 @@
               </w:rPr>
               <w:t>Ghz</w:t>
             </w:r>
+            <w:proofErr w:type="spellEnd"/>
           </w:p>
         </w:tc>
       </w:tr>
@@ -1947,7 +1982,23 @@
           <w:sz w:val="44"/>
           <w:szCs w:val="44"/>
         </w:rPr>
-        <w:t>Based on what functionality the user wants to access, different kinds of processing have to be done. The idea of a state arises from this situation naturally. Based on user input, we will set a certain “state”, and based on the current state, some processing</w:t>
+        <w:t xml:space="preserve">Based on what functionality the user wants to </w:t>
+      </w:r>
+      <w:proofErr w:type="gramStart"/>
+      <w:r>
+        <w:rPr>
+          <w:sz w:val="44"/>
+          <w:szCs w:val="44"/>
+        </w:rPr>
+        <w:t>access,</w:t>
+      </w:r>
+      <w:proofErr w:type="gramEnd"/>
+      <w:r>
+        <w:rPr>
+          <w:sz w:val="44"/>
+          <w:szCs w:val="44"/>
+        </w:rPr>
+        <w:t xml:space="preserve"> different kinds of processing have to be done. The idea of a state arises from this situation naturally. Based on user input, we will set a certain “state”, and based on the current state, some processing</w:t>
       </w:r>
       <w:r>
         <w:rPr>
@@ -2007,8 +2058,33 @@
           <w:szCs w:val="44"/>
         </w:rPr>
         <w:lastRenderedPageBreak/>
-        <w:t>an if-elif chain what state is currently set, and run code based on that, like this :</w:t>
-      </w:r>
+        <w:t>an if-</w:t>
+      </w:r>
+      <w:proofErr w:type="spellStart"/>
+      <w:r>
+        <w:rPr>
+          <w:sz w:val="44"/>
+          <w:szCs w:val="44"/>
+        </w:rPr>
+        <w:t>elif</w:t>
+      </w:r>
+      <w:proofErr w:type="spellEnd"/>
+      <w:r>
+        <w:rPr>
+          <w:sz w:val="44"/>
+          <w:szCs w:val="44"/>
+        </w:rPr>
+        <w:t xml:space="preserve"> chain what state is currently set, and run code based on that, like </w:t>
+      </w:r>
+      <w:proofErr w:type="gramStart"/>
+      <w:r>
+        <w:rPr>
+          <w:sz w:val="44"/>
+          <w:szCs w:val="44"/>
+        </w:rPr>
+        <w:t>this :</w:t>
+      </w:r>
+      <w:proofErr w:type="gramEnd"/>
     </w:p>
     <w:p>
       <w:pPr>
@@ -2153,7 +2229,29 @@
           <w:szCs w:val="34"/>
           <w:lang w:val="en-US"/>
         </w:rPr>
-        <w:t xml:space="preserve">3 | currentState = </w:t>
+        <w:t>3 | </w:t>
+      </w:r>
+      <w:proofErr w:type="spellStart"/>
+      <w:r>
+        <w:rPr>
+          <w:rFonts w:ascii="Courier New" w:eastAsia="Times New Roman" w:hAnsi="Courier New" w:cs="Courier New"/>
+          <w:color w:val="000000"/>
+          <w:sz w:val="34"/>
+          <w:szCs w:val="34"/>
+          <w:lang w:val="en-US"/>
+        </w:rPr>
+        <w:t>currentState</w:t>
+      </w:r>
+      <w:proofErr w:type="spellEnd"/>
+      <w:r>
+        <w:rPr>
+          <w:rFonts w:ascii="Courier New" w:eastAsia="Times New Roman" w:hAnsi="Courier New" w:cs="Courier New"/>
+          <w:color w:val="000000"/>
+          <w:sz w:val="34"/>
+          <w:szCs w:val="34"/>
+          <w:lang w:val="en-US"/>
+        </w:rPr>
+        <w:t xml:space="preserve"> = </w:t>
       </w:r>
       <w:r>
         <w:rPr>
@@ -2371,7 +2469,29 @@
           <w:szCs w:val="34"/>
           <w:lang w:val="en-US"/>
         </w:rPr>
-        <w:t xml:space="preserve"> currentState == STATE0:</w:t>
+        <w:t xml:space="preserve"> </w:t>
+      </w:r>
+      <w:proofErr w:type="spellStart"/>
+      <w:r>
+        <w:rPr>
+          <w:rFonts w:ascii="Courier New" w:eastAsia="Times New Roman" w:hAnsi="Courier New" w:cs="Courier New"/>
+          <w:color w:val="000000"/>
+          <w:sz w:val="34"/>
+          <w:szCs w:val="34"/>
+          <w:lang w:val="en-US"/>
+        </w:rPr>
+        <w:t>currentState</w:t>
+      </w:r>
+      <w:proofErr w:type="spellEnd"/>
+      <w:r>
+        <w:rPr>
+          <w:rFonts w:ascii="Courier New" w:eastAsia="Times New Roman" w:hAnsi="Courier New" w:cs="Courier New"/>
+          <w:color w:val="000000"/>
+          <w:sz w:val="34"/>
+          <w:szCs w:val="34"/>
+          <w:lang w:val="en-US"/>
+        </w:rPr>
+        <w:t xml:space="preserve"> == STATE0:</w:t>
       </w:r>
     </w:p>
     <w:p>
@@ -2509,7 +2629,63 @@
           <w:szCs w:val="34"/>
           <w:lang w:val="en-US"/>
         </w:rPr>
-        <w:t>9 |         inp = userInput()</w:t>
+        <w:t xml:space="preserve">9 |         </w:t>
+      </w:r>
+      <w:proofErr w:type="spellStart"/>
+      <w:r>
+        <w:rPr>
+          <w:rFonts w:ascii="Courier New" w:eastAsia="Times New Roman" w:hAnsi="Courier New" w:cs="Courier New"/>
+          <w:color w:val="000000"/>
+          <w:sz w:val="34"/>
+          <w:szCs w:val="34"/>
+          <w:lang w:val="en-US"/>
+        </w:rPr>
+        <w:t>inp</w:t>
+      </w:r>
+      <w:proofErr w:type="spellEnd"/>
+      <w:r>
+        <w:rPr>
+          <w:rFonts w:ascii="Courier New" w:eastAsia="Times New Roman" w:hAnsi="Courier New" w:cs="Courier New"/>
+          <w:color w:val="000000"/>
+          <w:sz w:val="34"/>
+          <w:szCs w:val="34"/>
+          <w:lang w:val="en-US"/>
+        </w:rPr>
+        <w:t xml:space="preserve"> = </w:t>
+      </w:r>
+      <w:proofErr w:type="spellStart"/>
+      <w:proofErr w:type="gramStart"/>
+      <w:r>
+        <w:rPr>
+          <w:rFonts w:ascii="Courier New" w:eastAsia="Times New Roman" w:hAnsi="Courier New" w:cs="Courier New"/>
+          <w:color w:val="000000"/>
+          <w:sz w:val="34"/>
+          <w:szCs w:val="34"/>
+          <w:lang w:val="en-US"/>
+        </w:rPr>
+        <w:t>userInput</w:t>
+      </w:r>
+      <w:proofErr w:type="spellEnd"/>
+      <w:r>
+        <w:rPr>
+          <w:rFonts w:ascii="Courier New" w:eastAsia="Times New Roman" w:hAnsi="Courier New" w:cs="Courier New"/>
+          <w:color w:val="000000"/>
+          <w:sz w:val="34"/>
+          <w:szCs w:val="34"/>
+          <w:lang w:val="en-US"/>
+        </w:rPr>
+        <w:t>(</w:t>
+      </w:r>
+      <w:proofErr w:type="gramEnd"/>
+      <w:r>
+        <w:rPr>
+          <w:rFonts w:ascii="Courier New" w:eastAsia="Times New Roman" w:hAnsi="Courier New" w:cs="Courier New"/>
+          <w:color w:val="000000"/>
+          <w:sz w:val="34"/>
+          <w:szCs w:val="34"/>
+          <w:lang w:val="en-US"/>
+        </w:rPr>
+        <w:t>)</w:t>
       </w:r>
     </w:p>
     <w:p>
@@ -2613,7 +2789,29 @@
           <w:szCs w:val="34"/>
           <w:lang w:val="en-US"/>
         </w:rPr>
-        <w:t xml:space="preserve"> inp == </w:t>
+        <w:t xml:space="preserve"> </w:t>
+      </w:r>
+      <w:proofErr w:type="spellStart"/>
+      <w:r>
+        <w:rPr>
+          <w:rFonts w:ascii="Courier New" w:eastAsia="Times New Roman" w:hAnsi="Courier New" w:cs="Courier New"/>
+          <w:color w:val="000000"/>
+          <w:sz w:val="34"/>
+          <w:szCs w:val="34"/>
+          <w:lang w:val="en-US"/>
+        </w:rPr>
+        <w:t>inp</w:t>
+      </w:r>
+      <w:proofErr w:type="spellEnd"/>
+      <w:r>
+        <w:rPr>
+          <w:rFonts w:ascii="Courier New" w:eastAsia="Times New Roman" w:hAnsi="Courier New" w:cs="Courier New"/>
+          <w:color w:val="000000"/>
+          <w:sz w:val="34"/>
+          <w:szCs w:val="34"/>
+          <w:lang w:val="en-US"/>
+        </w:rPr>
+        <w:t xml:space="preserve"> == </w:t>
       </w:r>
       <w:r>
         <w:rPr>
@@ -2623,7 +2821,29 @@
           <w:szCs w:val="34"/>
           <w:lang w:val="en-US"/>
         </w:rPr>
-        <w:t>"change_state"</w:t>
+        <w:t>"</w:t>
+      </w:r>
+      <w:proofErr w:type="spellStart"/>
+      <w:r>
+        <w:rPr>
+          <w:rFonts w:ascii="Courier New" w:eastAsia="Times New Roman" w:hAnsi="Courier New" w:cs="Courier New"/>
+          <w:color w:val="776622"/>
+          <w:sz w:val="34"/>
+          <w:szCs w:val="34"/>
+          <w:lang w:val="en-US"/>
+        </w:rPr>
+        <w:t>change_state</w:t>
+      </w:r>
+      <w:proofErr w:type="spellEnd"/>
+      <w:r>
+        <w:rPr>
+          <w:rFonts w:ascii="Courier New" w:eastAsia="Times New Roman" w:hAnsi="Courier New" w:cs="Courier New"/>
+          <w:color w:val="776622"/>
+          <w:sz w:val="34"/>
+          <w:szCs w:val="34"/>
+          <w:lang w:val="en-US"/>
+        </w:rPr>
+        <w:t>"</w:t>
       </w:r>
       <w:r>
         <w:rPr>
@@ -2729,7 +2949,29 @@
           <w:szCs w:val="34"/>
           <w:lang w:val="en-US"/>
         </w:rPr>
-        <w:t>13|             currentState = STATE1</w:t>
+        <w:t xml:space="preserve">13|             </w:t>
+      </w:r>
+      <w:proofErr w:type="spellStart"/>
+      <w:r>
+        <w:rPr>
+          <w:rFonts w:ascii="Courier New" w:eastAsia="Times New Roman" w:hAnsi="Courier New" w:cs="Courier New"/>
+          <w:color w:val="000000"/>
+          <w:sz w:val="34"/>
+          <w:szCs w:val="34"/>
+          <w:lang w:val="en-US"/>
+        </w:rPr>
+        <w:t>currentState</w:t>
+      </w:r>
+      <w:proofErr w:type="spellEnd"/>
+      <w:r>
+        <w:rPr>
+          <w:rFonts w:ascii="Courier New" w:eastAsia="Times New Roman" w:hAnsi="Courier New" w:cs="Courier New"/>
+          <w:color w:val="000000"/>
+          <w:sz w:val="34"/>
+          <w:szCs w:val="34"/>
+          <w:lang w:val="en-US"/>
+        </w:rPr>
+        <w:t xml:space="preserve"> = STATE1</w:t>
       </w:r>
     </w:p>
     <w:p>
@@ -2909,6 +3151,7 @@
         </w:rPr>
         <w:t xml:space="preserve">17|     </w:t>
       </w:r>
+      <w:proofErr w:type="spellStart"/>
       <w:r>
         <w:rPr>
           <w:rFonts w:ascii="Courier New" w:eastAsia="Times New Roman" w:hAnsi="Courier New" w:cs="Courier New"/>
@@ -2919,15 +3162,38 @@
         </w:rPr>
         <w:t>elif</w:t>
       </w:r>
-      <w:r>
-        <w:rPr>
-          <w:rFonts w:ascii="Courier New" w:eastAsia="Times New Roman" w:hAnsi="Courier New" w:cs="Courier New"/>
-          <w:color w:val="000000"/>
-          <w:sz w:val="34"/>
-          <w:szCs w:val="34"/>
-          <w:lang w:val="en-US"/>
-        </w:rPr>
-        <w:t xml:space="preserve"> currentState == STATE1:</w:t>
+      <w:proofErr w:type="spellEnd"/>
+      <w:r>
+        <w:rPr>
+          <w:rFonts w:ascii="Courier New" w:eastAsia="Times New Roman" w:hAnsi="Courier New" w:cs="Courier New"/>
+          <w:color w:val="000000"/>
+          <w:sz w:val="34"/>
+          <w:szCs w:val="34"/>
+          <w:lang w:val="en-US"/>
+        </w:rPr>
+        <w:t xml:space="preserve"> </w:t>
+      </w:r>
+      <w:proofErr w:type="spellStart"/>
+      <w:r>
+        <w:rPr>
+          <w:rFonts w:ascii="Courier New" w:eastAsia="Times New Roman" w:hAnsi="Courier New" w:cs="Courier New"/>
+          <w:color w:val="000000"/>
+          <w:sz w:val="34"/>
+          <w:szCs w:val="34"/>
+          <w:lang w:val="en-US"/>
+        </w:rPr>
+        <w:t>currentState</w:t>
+      </w:r>
+      <w:proofErr w:type="spellEnd"/>
+      <w:r>
+        <w:rPr>
+          <w:rFonts w:ascii="Courier New" w:eastAsia="Times New Roman" w:hAnsi="Courier New" w:cs="Courier New"/>
+          <w:color w:val="000000"/>
+          <w:sz w:val="34"/>
+          <w:szCs w:val="34"/>
+          <w:lang w:val="en-US"/>
+        </w:rPr>
+        <w:t xml:space="preserve"> == STATE1:</w:t>
       </w:r>
     </w:p>
     <w:p>
@@ -3065,7 +3331,63 @@
           <w:szCs w:val="34"/>
           <w:lang w:val="en-US"/>
         </w:rPr>
-        <w:t>20|         inp = userInput()</w:t>
+        <w:t xml:space="preserve">20|         </w:t>
+      </w:r>
+      <w:proofErr w:type="spellStart"/>
+      <w:r>
+        <w:rPr>
+          <w:rFonts w:ascii="Courier New" w:eastAsia="Times New Roman" w:hAnsi="Courier New" w:cs="Courier New"/>
+          <w:color w:val="000000"/>
+          <w:sz w:val="34"/>
+          <w:szCs w:val="34"/>
+          <w:lang w:val="en-US"/>
+        </w:rPr>
+        <w:t>inp</w:t>
+      </w:r>
+      <w:proofErr w:type="spellEnd"/>
+      <w:r>
+        <w:rPr>
+          <w:rFonts w:ascii="Courier New" w:eastAsia="Times New Roman" w:hAnsi="Courier New" w:cs="Courier New"/>
+          <w:color w:val="000000"/>
+          <w:sz w:val="34"/>
+          <w:szCs w:val="34"/>
+          <w:lang w:val="en-US"/>
+        </w:rPr>
+        <w:t xml:space="preserve"> = </w:t>
+      </w:r>
+      <w:proofErr w:type="spellStart"/>
+      <w:proofErr w:type="gramStart"/>
+      <w:r>
+        <w:rPr>
+          <w:rFonts w:ascii="Courier New" w:eastAsia="Times New Roman" w:hAnsi="Courier New" w:cs="Courier New"/>
+          <w:color w:val="000000"/>
+          <w:sz w:val="34"/>
+          <w:szCs w:val="34"/>
+          <w:lang w:val="en-US"/>
+        </w:rPr>
+        <w:t>userInput</w:t>
+      </w:r>
+      <w:proofErr w:type="spellEnd"/>
+      <w:r>
+        <w:rPr>
+          <w:rFonts w:ascii="Courier New" w:eastAsia="Times New Roman" w:hAnsi="Courier New" w:cs="Courier New"/>
+          <w:color w:val="000000"/>
+          <w:sz w:val="34"/>
+          <w:szCs w:val="34"/>
+          <w:lang w:val="en-US"/>
+        </w:rPr>
+        <w:t>(</w:t>
+      </w:r>
+      <w:proofErr w:type="gramEnd"/>
+      <w:r>
+        <w:rPr>
+          <w:rFonts w:ascii="Courier New" w:eastAsia="Times New Roman" w:hAnsi="Courier New" w:cs="Courier New"/>
+          <w:color w:val="000000"/>
+          <w:sz w:val="34"/>
+          <w:szCs w:val="34"/>
+          <w:lang w:val="en-US"/>
+        </w:rPr>
+        <w:t>)</w:t>
       </w:r>
     </w:p>
     <w:p>
@@ -3169,7 +3491,29 @@
           <w:szCs w:val="34"/>
           <w:lang w:val="en-US"/>
         </w:rPr>
-        <w:t xml:space="preserve"> inp == </w:t>
+        <w:t xml:space="preserve"> </w:t>
+      </w:r>
+      <w:proofErr w:type="spellStart"/>
+      <w:r>
+        <w:rPr>
+          <w:rFonts w:ascii="Courier New" w:eastAsia="Times New Roman" w:hAnsi="Courier New" w:cs="Courier New"/>
+          <w:color w:val="000000"/>
+          <w:sz w:val="34"/>
+          <w:szCs w:val="34"/>
+          <w:lang w:val="en-US"/>
+        </w:rPr>
+        <w:t>inp</w:t>
+      </w:r>
+      <w:proofErr w:type="spellEnd"/>
+      <w:r>
+        <w:rPr>
+          <w:rFonts w:ascii="Courier New" w:eastAsia="Times New Roman" w:hAnsi="Courier New" w:cs="Courier New"/>
+          <w:color w:val="000000"/>
+          <w:sz w:val="34"/>
+          <w:szCs w:val="34"/>
+          <w:lang w:val="en-US"/>
+        </w:rPr>
+        <w:t xml:space="preserve"> == </w:t>
       </w:r>
       <w:r>
         <w:rPr>
@@ -3179,7 +3523,29 @@
           <w:szCs w:val="34"/>
           <w:lang w:val="en-US"/>
         </w:rPr>
-        <w:t>"change_state"</w:t>
+        <w:t>"</w:t>
+      </w:r>
+      <w:proofErr w:type="spellStart"/>
+      <w:r>
+        <w:rPr>
+          <w:rFonts w:ascii="Courier New" w:eastAsia="Times New Roman" w:hAnsi="Courier New" w:cs="Courier New"/>
+          <w:color w:val="776622"/>
+          <w:sz w:val="34"/>
+          <w:szCs w:val="34"/>
+          <w:lang w:val="en-US"/>
+        </w:rPr>
+        <w:t>change_state</w:t>
+      </w:r>
+      <w:proofErr w:type="spellEnd"/>
+      <w:r>
+        <w:rPr>
+          <w:rFonts w:ascii="Courier New" w:eastAsia="Times New Roman" w:hAnsi="Courier New" w:cs="Courier New"/>
+          <w:color w:val="776622"/>
+          <w:sz w:val="34"/>
+          <w:szCs w:val="34"/>
+          <w:lang w:val="en-US"/>
+        </w:rPr>
+        <w:t>"</w:t>
       </w:r>
       <w:r>
         <w:rPr>
@@ -3231,7 +3597,29 @@
           <w:szCs w:val="34"/>
           <w:lang w:val="en-US"/>
         </w:rPr>
-        <w:t>23|             currentState = STATE0</w:t>
+        <w:t xml:space="preserve">23|             </w:t>
+      </w:r>
+      <w:proofErr w:type="spellStart"/>
+      <w:r>
+        <w:rPr>
+          <w:rFonts w:ascii="Courier New" w:eastAsia="Times New Roman" w:hAnsi="Courier New" w:cs="Courier New"/>
+          <w:color w:val="000000"/>
+          <w:sz w:val="34"/>
+          <w:szCs w:val="34"/>
+          <w:lang w:val="en-US"/>
+        </w:rPr>
+        <w:t>currentState</w:t>
+      </w:r>
+      <w:proofErr w:type="spellEnd"/>
+      <w:r>
+        <w:rPr>
+          <w:rFonts w:ascii="Courier New" w:eastAsia="Times New Roman" w:hAnsi="Courier New" w:cs="Courier New"/>
+          <w:color w:val="000000"/>
+          <w:sz w:val="34"/>
+          <w:szCs w:val="34"/>
+          <w:lang w:val="en-US"/>
+        </w:rPr>
+        <w:t xml:space="preserve"> = STATE0</w:t>
       </w:r>
     </w:p>
     <w:p>
@@ -3320,7 +3708,23 @@
           <w:sz w:val="44"/>
           <w:szCs w:val="44"/>
         </w:rPr>
-        <w:t>However, this if-elif chain can quickly grow very large. Since the states are being set by the code itself explicitly, there shouldn’t be any need to check for the state</w:t>
+        <w:t>However, this if-</w:t>
+      </w:r>
+      <w:proofErr w:type="spellStart"/>
+      <w:r>
+        <w:rPr>
+          <w:sz w:val="44"/>
+          <w:szCs w:val="44"/>
+        </w:rPr>
+        <w:t>elif</w:t>
+      </w:r>
+      <w:proofErr w:type="spellEnd"/>
+      <w:r>
+        <w:rPr>
+          <w:sz w:val="44"/>
+          <w:szCs w:val="44"/>
+        </w:rPr>
+        <w:t xml:space="preserve"> chain can quickly grow very large. Since the states are being set by the code itself explicitly, there shouldn’t be any need to check for the state</w:t>
       </w:r>
       <w:r>
         <w:rPr>
@@ -3422,7 +3826,23 @@
           <w:sz w:val="44"/>
           <w:szCs w:val="44"/>
         </w:rPr>
-        <w:t>The problem is that the state in the above code is represented by an integer object, which does not contain any information about what kind of processing it needs. Thus, the current state needs to be checked and its</w:t>
+        <w:t xml:space="preserve">The problem is that the state in the above code is represented by an integer object, which does not contain any information about what kind of processing it needs. Thus, the current state needs to be </w:t>
+      </w:r>
+      <w:proofErr w:type="gramStart"/>
+      <w:r>
+        <w:rPr>
+          <w:sz w:val="44"/>
+          <w:szCs w:val="44"/>
+        </w:rPr>
+        <w:t>checked</w:t>
+      </w:r>
+      <w:proofErr w:type="gramEnd"/>
+      <w:r>
+        <w:rPr>
+          <w:sz w:val="44"/>
+          <w:szCs w:val="44"/>
+        </w:rPr>
+        <w:t xml:space="preserve"> and its</w:t>
       </w:r>
       <w:r>
         <w:rPr>
@@ -3487,13 +3907,23 @@
         </w:rPr>
         <w:t xml:space="preserve"> </w:t>
       </w:r>
+      <w:proofErr w:type="gramStart"/>
       <w:r>
         <w:rPr>
           <w:rFonts w:ascii="Courier New" w:hAnsi="Courier New" w:cs="Courier New"/>
           <w:sz w:val="44"/>
           <w:szCs w:val="44"/>
         </w:rPr>
-        <w:t>process()</w:t>
+        <w:t>process(</w:t>
+      </w:r>
+      <w:proofErr w:type="gramEnd"/>
+      <w:r>
+        <w:rPr>
+          <w:rFonts w:ascii="Courier New" w:hAnsi="Courier New" w:cs="Courier New"/>
+          <w:sz w:val="44"/>
+          <w:szCs w:val="44"/>
+        </w:rPr>
+        <w:t>)</w:t>
       </w:r>
       <w:r>
         <w:rPr>

</xml_diff>